<commit_message>
Creating and importing localized excels.
</commit_message>
<xml_diff>
--- a/docs/Creating Localization Excels/Steps to import Localized Excels in the project.docx
+++ b/docs/Creating Localization Excels/Steps to import Localized Excels in the project.docx
@@ -1,6 +1,6 @@
 
 <file path=word/document.xml><?xml version="1.0" encoding="utf-8"?>
-<w:document xmlns:wpc="http://schemas.microsoft.com/office/word/2010/wordprocessingCanvas" xmlns:cx="http://schemas.microsoft.com/office/drawing/2014/chartex" xmlns:cx1="http://schemas.microsoft.com/office/drawing/2015/9/8/chartex" xmlns:cx2="http://schemas.microsoft.com/office/drawing/2015/10/21/chartex" xmlns:cx3="http://schemas.microsoft.com/office/drawing/2016/5/9/chartex" xmlns:cx4="http://schemas.microsoft.com/office/drawing/2016/5/10/chartex" xmlns:cx5="http://schemas.microsoft.com/office/drawing/2016/5/11/chartex" xmlns:mc="http://schemas.openxmlformats.org/markup-compatibility/2006" xmlns:o="urn:schemas-microsoft-com:office:office" xmlns:r="http://schemas.openxmlformats.org/officeDocument/2006/relationships" xmlns:m="http://schemas.openxmlformats.org/officeDocument/2006/math" xmlns:v="urn:schemas-microsoft-com:vml" xmlns:wp14="http://schemas.microsoft.com/office/word/2010/wordprocessingDrawing" xmlns:wp="http://schemas.openxmlformats.org/drawingml/2006/wordprocessingDrawing" xmlns:w10="urn:schemas-microsoft-com:office:word" xmlns:w="http://schemas.openxmlformats.org/wordprocessingml/2006/main" xmlns:w14="http://schemas.microsoft.com/office/word/2010/wordml" xmlns:w15="http://schemas.microsoft.com/office/word/2012/wordml" xmlns:w16se="http://schemas.microsoft.com/office/word/2015/wordml/symex" xmlns:wpg="http://schemas.microsoft.com/office/word/2010/wordprocessingGroup" xmlns:wpi="http://schemas.microsoft.com/office/word/2010/wordprocessingInk" xmlns:wne="http://schemas.microsoft.com/office/word/2006/wordml" xmlns:wps="http://schemas.microsoft.com/office/word/2010/wordprocessingShape" mc:Ignorable="w14 w15 w16se wp14">
+<w:document xmlns:wpc="http://schemas.microsoft.com/office/word/2010/wordprocessingCanvas" xmlns:cx="http://schemas.microsoft.com/office/drawing/2014/chartex" xmlns:cx1="http://schemas.microsoft.com/office/drawing/2015/9/8/chartex" xmlns:cx2="http://schemas.microsoft.com/office/drawing/2015/10/21/chartex" xmlns:cx3="http://schemas.microsoft.com/office/drawing/2016/5/9/chartex" xmlns:cx4="http://schemas.microsoft.com/office/drawing/2016/5/10/chartex" xmlns:cx5="http://schemas.microsoft.com/office/drawing/2016/5/11/chartex" xmlns:cx6="http://schemas.microsoft.com/office/drawing/2016/5/12/chartex" xmlns:cx7="http://schemas.microsoft.com/office/drawing/2016/5/13/chartex" xmlns:cx8="http://schemas.microsoft.com/office/drawing/2016/5/14/chartex" xmlns:mc="http://schemas.openxmlformats.org/markup-compatibility/2006" xmlns:aink="http://schemas.microsoft.com/office/drawing/2016/ink" xmlns:am3d="http://schemas.microsoft.com/office/drawing/2017/model3d" xmlns:o="urn:schemas-microsoft-com:office:office" xmlns:r="http://schemas.openxmlformats.org/officeDocument/2006/relationships" xmlns:m="http://schemas.openxmlformats.org/officeDocument/2006/math" xmlns:v="urn:schemas-microsoft-com:vml" xmlns:wp14="http://schemas.microsoft.com/office/word/2010/wordprocessingDrawing" xmlns:wp="http://schemas.openxmlformats.org/drawingml/2006/wordprocessingDrawing" xmlns:w10="urn:schemas-microsoft-com:office:word" xmlns:w="http://schemas.openxmlformats.org/wordprocessingml/2006/main" xmlns:w14="http://schemas.microsoft.com/office/word/2010/wordml" xmlns:w15="http://schemas.microsoft.com/office/word/2012/wordml" xmlns:w16cex="http://schemas.microsoft.com/office/word/2018/wordml/cex" xmlns:w16cid="http://schemas.microsoft.com/office/word/2016/wordml/cid" xmlns:w16="http://schemas.microsoft.com/office/word/2018/wordml" xmlns:w16sdtdh="http://schemas.microsoft.com/office/word/2020/wordml/sdtdatahash" xmlns:w16se="http://schemas.microsoft.com/office/word/2015/wordml/symex" xmlns:wpg="http://schemas.microsoft.com/office/word/2010/wordprocessingGroup" xmlns:wpi="http://schemas.microsoft.com/office/word/2010/wordprocessingInk" xmlns:wne="http://schemas.microsoft.com/office/word/2006/wordml" xmlns:wps="http://schemas.microsoft.com/office/word/2010/wordprocessingShape" mc:Ignorable="w14 w15 w16se w16cid w16 w16cex w16sdtdh wp14">
   <w:body>
     <w:p>
       <w:pPr>
@@ -151,6 +151,22 @@
     </w:p>
     <w:p>
       <w:r>
+        <w:t>Note: If you forgot to change "Translation" to "</w:t>
+      </w:r>
+      <w:proofErr w:type="spellStart"/>
+      <w:r>
+        <w:t>fr</w:t>
+      </w:r>
+      <w:proofErr w:type="spellEnd"/>
+      <w:r>
+        <w:t xml:space="preserve">” </w:t>
+      </w:r>
+      <w:r>
+        <w:t>then Easy Localizer will throw an error while importing.</w:t>
+      </w:r>
+    </w:p>
+    <w:p>
+      <w:r>
         <w:t>Step</w:t>
       </w:r>
       <w:r>
@@ -234,13 +250,7 @@
     <w:p/>
     <w:p>
       <w:r>
-        <w:t xml:space="preserve">Step 10: - Now copy Localized resource files to the main project folder. Remember to copy only localized files with culture code extension and not English resource files. </w:t>
-      </w:r>
-      <w:r>
-        <w:t>For example, for dialogs translation in French you will copy all the localized French files</w:t>
-      </w:r>
-      <w:r>
-        <w:t xml:space="preserve"> with *.</w:t>
+        <w:t>Step 10: - Now copy Localized resource files to the main project folder. Remember to copy only localized files with culture code extension and not English resource files. For example, for dialogs translation in French you will copy all the localized French files with *.</w:t>
       </w:r>
       <w:proofErr w:type="spellStart"/>
       <w:r>
@@ -250,8 +260,6 @@
       <w:r>
         <w:t xml:space="preserve"> in the dialog folder of the main project. </w:t>
       </w:r>
-      <w:bookmarkStart w:id="0" w:name="_GoBack"/>
-      <w:bookmarkEnd w:id="0"/>
     </w:p>
     <w:sectPr>
       <w:pgSz w:w="12240" w:h="15840"/>
@@ -264,7 +272,7 @@
 </file>
 
 <file path=word/numbering.xml><?xml version="1.0" encoding="utf-8"?>
-<w:numbering xmlns:wpc="http://schemas.microsoft.com/office/word/2010/wordprocessingCanvas" xmlns:cx="http://schemas.microsoft.com/office/drawing/2014/chartex" xmlns:cx1="http://schemas.microsoft.com/office/drawing/2015/9/8/chartex" xmlns:cx2="http://schemas.microsoft.com/office/drawing/2015/10/21/chartex" xmlns:cx3="http://schemas.microsoft.com/office/drawing/2016/5/9/chartex" xmlns:cx4="http://schemas.microsoft.com/office/drawing/2016/5/10/chartex" xmlns:cx5="http://schemas.microsoft.com/office/drawing/2016/5/11/chartex" xmlns:mc="http://schemas.openxmlformats.org/markup-compatibility/2006" xmlns:o="urn:schemas-microsoft-com:office:office" xmlns:r="http://schemas.openxmlformats.org/officeDocument/2006/relationships" xmlns:m="http://schemas.openxmlformats.org/officeDocument/2006/math" xmlns:v="urn:schemas-microsoft-com:vml" xmlns:wp14="http://schemas.microsoft.com/office/word/2010/wordprocessingDrawing" xmlns:wp="http://schemas.openxmlformats.org/drawingml/2006/wordprocessingDrawing" xmlns:w10="urn:schemas-microsoft-com:office:word" xmlns:w="http://schemas.openxmlformats.org/wordprocessingml/2006/main" xmlns:w14="http://schemas.microsoft.com/office/word/2010/wordml" xmlns:w15="http://schemas.microsoft.com/office/word/2012/wordml" xmlns:w16se="http://schemas.microsoft.com/office/word/2015/wordml/symex" xmlns:wpg="http://schemas.microsoft.com/office/word/2010/wordprocessingGroup" xmlns:wpi="http://schemas.microsoft.com/office/word/2010/wordprocessingInk" xmlns:wne="http://schemas.microsoft.com/office/word/2006/wordml" xmlns:wps="http://schemas.microsoft.com/office/word/2010/wordprocessingShape" mc:Ignorable="w14 w15 w16se wp14">
+<w:numbering xmlns:wpc="http://schemas.microsoft.com/office/word/2010/wordprocessingCanvas" xmlns:cx="http://schemas.microsoft.com/office/drawing/2014/chartex" xmlns:cx1="http://schemas.microsoft.com/office/drawing/2015/9/8/chartex" xmlns:cx2="http://schemas.microsoft.com/office/drawing/2015/10/21/chartex" xmlns:cx3="http://schemas.microsoft.com/office/drawing/2016/5/9/chartex" xmlns:cx4="http://schemas.microsoft.com/office/drawing/2016/5/10/chartex" xmlns:cx5="http://schemas.microsoft.com/office/drawing/2016/5/11/chartex" xmlns:cx6="http://schemas.microsoft.com/office/drawing/2016/5/12/chartex" xmlns:cx7="http://schemas.microsoft.com/office/drawing/2016/5/13/chartex" xmlns:cx8="http://schemas.microsoft.com/office/drawing/2016/5/14/chartex" xmlns:mc="http://schemas.openxmlformats.org/markup-compatibility/2006" xmlns:aink="http://schemas.microsoft.com/office/drawing/2016/ink" xmlns:am3d="http://schemas.microsoft.com/office/drawing/2017/model3d" xmlns:o="urn:schemas-microsoft-com:office:office" xmlns:r="http://schemas.openxmlformats.org/officeDocument/2006/relationships" xmlns:m="http://schemas.openxmlformats.org/officeDocument/2006/math" xmlns:v="urn:schemas-microsoft-com:vml" xmlns:wp14="http://schemas.microsoft.com/office/word/2010/wordprocessingDrawing" xmlns:wp="http://schemas.openxmlformats.org/drawingml/2006/wordprocessingDrawing" xmlns:w10="urn:schemas-microsoft-com:office:word" xmlns:w="http://schemas.openxmlformats.org/wordprocessingml/2006/main" xmlns:w14="http://schemas.microsoft.com/office/word/2010/wordml" xmlns:w15="http://schemas.microsoft.com/office/word/2012/wordml" xmlns:w16cex="http://schemas.microsoft.com/office/word/2018/wordml/cex" xmlns:w16cid="http://schemas.microsoft.com/office/word/2016/wordml/cid" xmlns:w16="http://schemas.microsoft.com/office/word/2018/wordml" xmlns:w16sdtdh="http://schemas.microsoft.com/office/word/2020/wordml/sdtdatahash" xmlns:w16se="http://schemas.microsoft.com/office/word/2015/wordml/symex" xmlns:wpg="http://schemas.microsoft.com/office/word/2010/wordprocessingGroup" xmlns:wpi="http://schemas.microsoft.com/office/word/2010/wordprocessingInk" xmlns:wne="http://schemas.microsoft.com/office/word/2006/wordml" xmlns:wps="http://schemas.microsoft.com/office/word/2010/wordprocessingShape" mc:Ignorable="w14 w15 w16se w16cid w16 w16cex w16sdtdh wp14">
   <w:abstractNum w:abstractNumId="0" w15:restartNumberingAfterBreak="0">
     <w:nsid w:val="4FA94BFF"/>
     <w:multiLevelType w:val="hybridMultilevel"/>
@@ -361,7 +369,7 @@
 </file>
 
 <file path=word/styles.xml><?xml version="1.0" encoding="utf-8"?>
-<w:styles xmlns:mc="http://schemas.openxmlformats.org/markup-compatibility/2006" xmlns:r="http://schemas.openxmlformats.org/officeDocument/2006/relationships" xmlns:w="http://schemas.openxmlformats.org/wordprocessingml/2006/main" xmlns:w14="http://schemas.microsoft.com/office/word/2010/wordml" xmlns:w15="http://schemas.microsoft.com/office/word/2012/wordml" xmlns:w16se="http://schemas.microsoft.com/office/word/2015/wordml/symex" mc:Ignorable="w14 w15 w16se">
+<w:styles xmlns:mc="http://schemas.openxmlformats.org/markup-compatibility/2006" xmlns:r="http://schemas.openxmlformats.org/officeDocument/2006/relationships" xmlns:w="http://schemas.openxmlformats.org/wordprocessingml/2006/main" xmlns:w14="http://schemas.microsoft.com/office/word/2010/wordml" xmlns:w15="http://schemas.microsoft.com/office/word/2012/wordml" xmlns:w16cex="http://schemas.microsoft.com/office/word/2018/wordml/cex" xmlns:w16cid="http://schemas.microsoft.com/office/word/2016/wordml/cid" xmlns:w16="http://schemas.microsoft.com/office/word/2018/wordml" xmlns:w16sdtdh="http://schemas.microsoft.com/office/word/2020/wordml/sdtdatahash" xmlns:w16se="http://schemas.microsoft.com/office/word/2015/wordml/symex" mc:Ignorable="w14 w15 w16se w16cid w16 w16cex w16sdtdh">
   <w:docDefaults>
     <w:rPrDefault>
       <w:rPr>
@@ -377,7 +385,7 @@
       </w:pPr>
     </w:pPrDefault>
   </w:docDefaults>
-  <w:latentStyles w:defLockedState="0" w:defUIPriority="99" w:defSemiHidden="0" w:defUnhideWhenUsed="0" w:defQFormat="0" w:count="374">
+  <w:latentStyles w:defLockedState="0" w:defUIPriority="99" w:defSemiHidden="0" w:defUnhideWhenUsed="0" w:defQFormat="0" w:count="376">
     <w:lsdException w:name="Normal" w:uiPriority="0" w:qFormat="1"/>
     <w:lsdException w:name="heading 1" w:uiPriority="9" w:qFormat="1"/>
     <w:lsdException w:name="heading 2" w:semiHidden="1" w:uiPriority="9" w:unhideWhenUsed="1" w:qFormat="1"/>
@@ -527,11 +535,10 @@
     <w:lsdException w:name="Table Professional" w:semiHidden="1" w:unhideWhenUsed="1"/>
     <w:lsdException w:name="Table Subtle 1" w:semiHidden="1" w:unhideWhenUsed="1"/>
     <w:lsdException w:name="Table Subtle 2" w:semiHidden="1" w:unhideWhenUsed="1"/>
-    <w:lsdException w:name="Table Web 2" w:semiHidden="1" w:unhideWhenUsed="1"/>
+    <w:lsdException w:name="Table Web 1" w:semiHidden="1" w:unhideWhenUsed="1"/>
     <w:lsdException w:name="Table Web 3" w:semiHidden="1" w:unhideWhenUsed="1"/>
     <w:lsdException w:name="Balloon Text" w:semiHidden="1" w:unhideWhenUsed="1"/>
     <w:lsdException w:name="Table Grid" w:uiPriority="39"/>
-    <w:lsdException w:name="Table Theme" w:semiHidden="1" w:unhideWhenUsed="1"/>
     <w:lsdException w:name="Placeholder Text" w:semiHidden="1"/>
     <w:lsdException w:name="No Spacing" w:uiPriority="1" w:qFormat="1"/>
     <w:lsdException w:name="Light Shading" w:uiPriority="60"/>
@@ -750,6 +757,8 @@
     <w:lsdException w:name="Mention" w:semiHidden="1" w:unhideWhenUsed="1"/>
     <w:lsdException w:name="Smart Hyperlink" w:semiHidden="1" w:unhideWhenUsed="1"/>
     <w:lsdException w:name="Hashtag" w:semiHidden="1" w:unhideWhenUsed="1"/>
+    <w:lsdException w:name="Unresolved Mention" w:semiHidden="1" w:unhideWhenUsed="1"/>
+    <w:lsdException w:name="Smart Link" w:semiHidden="1" w:unhideWhenUsed="1"/>
   </w:latentStyles>
   <w:style w:type="paragraph" w:default="1" w:styleId="Normal">
     <w:name w:val="Normal"/>

</xml_diff>

<commit_message>
Steps for Creating and importing localized excels updated.
</commit_message>
<xml_diff>
--- a/docs/Creating Localization Excels/Steps to import Localized Excels in the project.docx
+++ b/docs/Creating Localization Excels/Steps to import Localized Excels in the project.docx
@@ -2,6 +2,39 @@
 <file path=word/document.xml><?xml version="1.0" encoding="utf-8"?>
 <w:document xmlns:wpc="http://schemas.microsoft.com/office/word/2010/wordprocessingCanvas" xmlns:cx="http://schemas.microsoft.com/office/drawing/2014/chartex" xmlns:cx1="http://schemas.microsoft.com/office/drawing/2015/9/8/chartex" xmlns:cx2="http://schemas.microsoft.com/office/drawing/2015/10/21/chartex" xmlns:cx3="http://schemas.microsoft.com/office/drawing/2016/5/9/chartex" xmlns:cx4="http://schemas.microsoft.com/office/drawing/2016/5/10/chartex" xmlns:cx5="http://schemas.microsoft.com/office/drawing/2016/5/11/chartex" xmlns:cx6="http://schemas.microsoft.com/office/drawing/2016/5/12/chartex" xmlns:cx7="http://schemas.microsoft.com/office/drawing/2016/5/13/chartex" xmlns:cx8="http://schemas.microsoft.com/office/drawing/2016/5/14/chartex" xmlns:mc="http://schemas.openxmlformats.org/markup-compatibility/2006" xmlns:aink="http://schemas.microsoft.com/office/drawing/2016/ink" xmlns:am3d="http://schemas.microsoft.com/office/drawing/2017/model3d" xmlns:o="urn:schemas-microsoft-com:office:office" xmlns:r="http://schemas.openxmlformats.org/officeDocument/2006/relationships" xmlns:m="http://schemas.openxmlformats.org/officeDocument/2006/math" xmlns:v="urn:schemas-microsoft-com:vml" xmlns:wp14="http://schemas.microsoft.com/office/word/2010/wordprocessingDrawing" xmlns:wp="http://schemas.openxmlformats.org/drawingml/2006/wordprocessingDrawing" xmlns:w10="urn:schemas-microsoft-com:office:word" xmlns:w="http://schemas.openxmlformats.org/wordprocessingml/2006/main" xmlns:w14="http://schemas.microsoft.com/office/word/2010/wordml" xmlns:w15="http://schemas.microsoft.com/office/word/2012/wordml" xmlns:w16cex="http://schemas.microsoft.com/office/word/2018/wordml/cex" xmlns:w16cid="http://schemas.microsoft.com/office/word/2016/wordml/cid" xmlns:w16="http://schemas.microsoft.com/office/word/2018/wordml" xmlns:w16sdtdh="http://schemas.microsoft.com/office/word/2020/wordml/sdtdatahash" xmlns:w16se="http://schemas.microsoft.com/office/word/2015/wordml/symex" xmlns:wpg="http://schemas.microsoft.com/office/word/2010/wordprocessingGroup" xmlns:wpi="http://schemas.microsoft.com/office/word/2010/wordprocessingInk" xmlns:wne="http://schemas.microsoft.com/office/word/2006/wordml" xmlns:wps="http://schemas.microsoft.com/office/word/2010/wordprocessingShape" mc:Ignorable="w14 w15 w16se w16cid w16 w16cex w16sdtdh wp14">
   <w:body>
+    <w:p>
+      <w:pPr>
+        <w:jc w:val="center"/>
+        <w:rPr>
+          <w:b/>
+          <w:bCs/>
+          <w:sz w:val="28"/>
+          <w:szCs w:val="28"/>
+          <w:u w:val="single"/>
+        </w:rPr>
+      </w:pPr>
+      <w:r>
+        <w:rPr>
+          <w:b/>
+          <w:bCs/>
+          <w:sz w:val="28"/>
+          <w:szCs w:val="28"/>
+          <w:u w:val="single"/>
+        </w:rPr>
+        <w:t>Steps to import Localized Excels in the project: -</w:t>
+      </w:r>
+    </w:p>
+    <w:p>
+      <w:pPr>
+        <w:rPr>
+          <w:b/>
+          <w:bCs/>
+          <w:sz w:val="28"/>
+          <w:szCs w:val="28"/>
+          <w:u w:val="single"/>
+        </w:rPr>
+      </w:pPr>
+    </w:p>
     <w:p>
       <w:pPr>
         <w:rPr>
@@ -11,37 +44,22 @@
         </w:rPr>
       </w:pPr>
       <w:r>
-        <w:rPr>
-          <w:b/>
-          <w:bCs/>
-          <w:u w:val="single"/>
-        </w:rPr>
-        <w:t xml:space="preserve">Steps to import Localized Excels in the </w:t>
-      </w:r>
-      <w:r>
-        <w:rPr>
-          <w:b/>
-          <w:bCs/>
-          <w:u w:val="single"/>
-        </w:rPr>
-        <w:t>proj</w:t>
-      </w:r>
-      <w:r>
-        <w:rPr>
-          <w:b/>
-          <w:bCs/>
-          <w:u w:val="single"/>
-        </w:rPr>
-        <w:t>ect</w:t>
-      </w:r>
-      <w:r>
-        <w:rPr>
-          <w:b/>
-          <w:bCs/>
-          <w:u w:val="single"/>
-        </w:rPr>
-        <w:t xml:space="preserve">: - </w:t>
-      </w:r>
+        <w:t>You will require Easy Localizer to follow below steps. Easy Localizer</w:t>
+      </w:r>
+      <w:r>
+        <w:t xml:space="preserve"> can be downloaded</w:t>
+      </w:r>
+      <w:r>
+        <w:t xml:space="preserve"> from </w:t>
+      </w:r>
+      <w:hyperlink r:id="rId5" w:history="1">
+        <w:r>
+          <w:rPr>
+            <w:rStyle w:val="Hyperlink"/>
+          </w:rPr>
+          <w:t>http://www.foss.kharkov.ua/download/downloads/free/Easy%20Localizer/Easy%20Localizer%201.3.0.zip</w:t>
+        </w:r>
+      </w:hyperlink>
     </w:p>
     <w:p>
       <w:r>
@@ -93,10 +111,12 @@
         <w:t xml:space="preserve"> Make sure that for each dialog there are two resource files </w:t>
       </w:r>
       <w:proofErr w:type="spellStart"/>
+      <w:proofErr w:type="gramStart"/>
       <w:r>
         <w:t>i.e</w:t>
       </w:r>
       <w:proofErr w:type="spellEnd"/>
+      <w:proofErr w:type="gramEnd"/>
       <w:r>
         <w:t xml:space="preserve"> for about dialog there should be both </w:t>
       </w:r>
@@ -491,6 +511,7 @@
     <w:lsdException w:name="HTML Sample" w:semiHidden="1" w:unhideWhenUsed="1"/>
     <w:lsdException w:name="HTML Typewriter" w:semiHidden="1" w:unhideWhenUsed="1"/>
     <w:lsdException w:name="HTML Variable" w:semiHidden="1" w:unhideWhenUsed="1"/>
+    <w:lsdException w:name="Normal Table" w:semiHidden="1" w:unhideWhenUsed="1"/>
     <w:lsdException w:name="annotation subject" w:semiHidden="1" w:unhideWhenUsed="1"/>
     <w:lsdException w:name="No List" w:semiHidden="1" w:unhideWhenUsed="1"/>
     <w:lsdException w:name="Outline List 1" w:semiHidden="1" w:unhideWhenUsed="1"/>
@@ -536,9 +557,11 @@
     <w:lsdException w:name="Table Subtle 1" w:semiHidden="1" w:unhideWhenUsed="1"/>
     <w:lsdException w:name="Table Subtle 2" w:semiHidden="1" w:unhideWhenUsed="1"/>
     <w:lsdException w:name="Table Web 1" w:semiHidden="1" w:unhideWhenUsed="1"/>
+    <w:lsdException w:name="Table Web 2" w:semiHidden="1" w:unhideWhenUsed="1"/>
     <w:lsdException w:name="Table Web 3" w:semiHidden="1" w:unhideWhenUsed="1"/>
     <w:lsdException w:name="Balloon Text" w:semiHidden="1" w:unhideWhenUsed="1"/>
     <w:lsdException w:name="Table Grid" w:uiPriority="39"/>
+    <w:lsdException w:name="Table Theme" w:semiHidden="1" w:unhideWhenUsed="1"/>
     <w:lsdException w:name="Placeholder Text" w:semiHidden="1"/>
     <w:lsdException w:name="No Spacing" w:uiPriority="1" w:qFormat="1"/>
     <w:lsdException w:name="Light Shading" w:uiPriority="60"/>
@@ -801,6 +824,41 @@
       <w:ind w:left="720"/>
       <w:contextualSpacing/>
     </w:pPr>
+  </w:style>
+  <w:style w:type="character" w:styleId="Hyperlink">
+    <w:name w:val="Hyperlink"/>
+    <w:basedOn w:val="DefaultParagraphFont"/>
+    <w:uiPriority w:val="99"/>
+    <w:unhideWhenUsed/>
+    <w:rsid w:val="00CB7B2C"/>
+    <w:rPr>
+      <w:color w:val="0563C1" w:themeColor="hyperlink"/>
+      <w:u w:val="single"/>
+    </w:rPr>
+  </w:style>
+  <w:style w:type="character" w:styleId="UnresolvedMention">
+    <w:name w:val="Unresolved Mention"/>
+    <w:basedOn w:val="DefaultParagraphFont"/>
+    <w:uiPriority w:val="99"/>
+    <w:semiHidden/>
+    <w:unhideWhenUsed/>
+    <w:rsid w:val="00CB7B2C"/>
+    <w:rPr>
+      <w:color w:val="605E5C"/>
+      <w:shd w:val="clear" w:color="auto" w:fill="E1DFDD"/>
+    </w:rPr>
+  </w:style>
+  <w:style w:type="character" w:styleId="FollowedHyperlink">
+    <w:name w:val="FollowedHyperlink"/>
+    <w:basedOn w:val="DefaultParagraphFont"/>
+    <w:uiPriority w:val="99"/>
+    <w:semiHidden/>
+    <w:unhideWhenUsed/>
+    <w:rsid w:val="00CB7B2C"/>
+    <w:rPr>
+      <w:color w:val="954F72" w:themeColor="followedHyperlink"/>
+      <w:u w:val="single"/>
+    </w:rPr>
   </w:style>
 </w:styles>
 </file>

</xml_diff>

<commit_message>
Steps to import Localized Excels in the project updated
</commit_message>
<xml_diff>
--- a/docs/Creating Localization Excels/Steps to import Localized Excels in the project.docx
+++ b/docs/Creating Localization Excels/Steps to import Localized Excels in the project.docx
@@ -279,6 +279,21 @@
       <w:proofErr w:type="spellEnd"/>
       <w:r>
         <w:t xml:space="preserve"> in the dialog folder of the main project. </w:t>
+      </w:r>
+    </w:p>
+    <w:p>
+      <w:r>
+        <w:rPr>
+          <w:b/>
+          <w:bCs/>
+        </w:rPr>
+        <w:t>Note:</w:t>
+      </w:r>
+      <w:r>
+        <w:t xml:space="preserve"> </w:t>
+      </w:r>
+      <w:r>
+        <w:t>Importing “About Obi Translation" and “Profile Description Translation" excels is done manually. Data in these excels need to be dumb in html files.</w:t>
       </w:r>
     </w:p>
     <w:sectPr>
@@ -860,6 +875,15 @@
       <w:u w:val="single"/>
     </w:rPr>
   </w:style>
+  <w:style w:type="paragraph" w:styleId="NoSpacing">
+    <w:name w:val="No Spacing"/>
+    <w:uiPriority w:val="1"/>
+    <w:qFormat/>
+    <w:rsid w:val="00332B9B"/>
+    <w:pPr>
+      <w:spacing w:after="0" w:line="240" w:lineRule="auto"/>
+    </w:pPr>
+  </w:style>
 </w:styles>
 </file>
 

</xml_diff>